<commit_message>
changed location of bullet fire by using trigo
</commit_message>
<xml_diff>
--- a/Asset Tracking Form.docx
+++ b/Asset Tracking Form.docx
@@ -25,10 +25,22 @@
           <w:b/>
           <w:bCs/>
         </w:rPr>
-        <w:t xml:space="preserve">Link to GitHub Repository for Project:  </w:t>
+        <w:t>Link to GitHub Repository for Project</w:t>
+      </w:r>
+      <w:proofErr w:type="gramStart"/>
+      <w:r>
+        <w:rPr>
+          <w:b/>
+          <w:bCs/>
+        </w:rPr>
+        <w:t xml:space="preserve">:  </w:t>
       </w:r>
       <w:r>
-        <w:t>(Add your link here)</w:t>
+        <w:t>(</w:t>
+      </w:r>
+      <w:proofErr w:type="gramEnd"/>
+      <w:r>
+        <w:t>Add your link here)</w:t>
       </w:r>
     </w:p>
     <w:p>
@@ -213,16 +225,7 @@
                 <w:sz w:val="20"/>
                 <w:szCs w:val="20"/>
               </w:rPr>
-              <w:t xml:space="preserve">Resize image assets so they are no larger than the </w:t>
-            </w:r>
-            <w:r>
-              <w:rPr>
-                <w:b w:val="0"/>
-                <w:bCs w:val="0"/>
-                <w:sz w:val="20"/>
-                <w:szCs w:val="20"/>
-              </w:rPr>
-              <w:t>example shown below.</w:t>
+              <w:t>Resize image assets so they are no larger than the example shown below.</w:t>
             </w:r>
           </w:p>
         </w:tc>
@@ -305,6 +308,9 @@
               </w:rPr>
             </w:pPr>
             <w:r>
+              <w:rPr>
+                <w:noProof/>
+              </w:rPr>
               <w:drawing>
                 <wp:inline distT="0" distB="0" distL="0" distR="0" wp14:anchorId="6BB0AE1F" wp14:editId="7414BADE">
                   <wp:extent cx="1651000" cy="3175000"/>
@@ -341,8 +347,6 @@
                 </wp:inline>
               </w:drawing>
             </w:r>
-            <w:bookmarkStart w:id="0" w:name="_GoBack"/>
-            <w:bookmarkEnd w:id="0"/>
           </w:p>
         </w:tc>
         <w:tc>
@@ -412,7 +416,63 @@
               <w:right w:w="100" w:type="dxa"/>
             </w:tcMar>
           </w:tcPr>
-          <w:p/>
+          <w:p>
+            <w:pPr>
+              <w:tabs>
+                <w:tab w:val="left" w:pos="5033"/>
+              </w:tabs>
+            </w:pPr>
+            <w:r>
+              <w:rPr>
+                <w:noProof/>
+              </w:rPr>
+              <w:lastRenderedPageBreak/>
+              <w:drawing>
+                <wp:inline distT="0" distB="0" distL="0" distR="0" wp14:anchorId="194F8654" wp14:editId="47C10CF7">
+                  <wp:extent cx="2286000" cy="2476500"/>
+                  <wp:effectExtent l="0" t="0" r="0" b="0"/>
+                  <wp:docPr id="5" name="Picture 5"/>
+                  <wp:cNvGraphicFramePr>
+                    <a:graphicFrameLocks xmlns:a="http://schemas.openxmlformats.org/drawingml/2006/main" noChangeAspect="1"/>
+                  </wp:cNvGraphicFramePr>
+                  <a:graphic xmlns:a="http://schemas.openxmlformats.org/drawingml/2006/main">
+                    <a:graphicData uri="http://schemas.openxmlformats.org/drawingml/2006/picture">
+                      <pic:pic xmlns:pic="http://schemas.openxmlformats.org/drawingml/2006/picture">
+                        <pic:nvPicPr>
+                          <pic:cNvPr id="5" name="s.png"/>
+                          <pic:cNvPicPr/>
+                        </pic:nvPicPr>
+                        <pic:blipFill>
+                          <a:blip r:embed="rId8">
+                            <a:extLst>
+                              <a:ext uri="{28A0092B-C50C-407E-A947-70E740481C1C}">
+                                <a14:useLocalDpi xmlns:a14="http://schemas.microsoft.com/office/drawing/2010/main" val="0"/>
+                              </a:ext>
+                            </a:extLst>
+                          </a:blip>
+                          <a:stretch>
+                            <a:fillRect/>
+                          </a:stretch>
+                        </pic:blipFill>
+                        <pic:spPr>
+                          <a:xfrm>
+                            <a:off x="0" y="0"/>
+                            <a:ext cx="2286000" cy="2476500"/>
+                          </a:xfrm>
+                          <a:prstGeom prst="rect">
+                            <a:avLst/>
+                          </a:prstGeom>
+                        </pic:spPr>
+                      </pic:pic>
+                    </a:graphicData>
+                  </a:graphic>
+                </wp:inline>
+              </w:drawing>
+            </w:r>
+            <w:r>
+              <w:tab/>
+            </w:r>
+          </w:p>
         </w:tc>
         <w:tc>
           <w:tcPr>
@@ -432,6 +492,272 @@
             </w:tcMar>
             <w:vAlign w:val="center"/>
           </w:tcPr>
+          <w:p>
+            <w:pPr>
+              <w:rPr>
+                <w:lang w:val="en-CA" w:eastAsia="ko-KR"/>
+              </w:rPr>
+            </w:pPr>
+            <w:hyperlink r:id="rId9" w:history="1">
+              <w:r>
+                <w:rPr>
+                  <w:rStyle w:val="Hyperlink"/>
+                </w:rPr>
+                <w:t>https://www.canstockphoto.co.nz/military-mine-vector-icon-tank-war-army-53634429.html</w:t>
+              </w:r>
+            </w:hyperlink>
+          </w:p>
+          <w:p/>
+          <w:p/>
+        </w:tc>
+      </w:tr>
+      <w:tr>
+        <w:tblPrEx>
+          <w:shd w:val="clear" w:color="auto" w:fill="auto"/>
+        </w:tblPrEx>
+        <w:trPr>
+          <w:trHeight w:val="300"/>
+        </w:trPr>
+        <w:tc>
+          <w:tcPr>
+            <w:tcW w:w="6989" w:type="dxa"/>
+            <w:tcBorders>
+              <w:top w:val="single" w:sz="8" w:space="0" w:color="000000"/>
+              <w:left w:val="single" w:sz="8" w:space="0" w:color="000000"/>
+              <w:bottom w:val="single" w:sz="8" w:space="0" w:color="000000"/>
+              <w:right w:val="single" w:sz="8" w:space="0" w:color="000000"/>
+            </w:tcBorders>
+            <w:shd w:val="clear" w:color="auto" w:fill="auto"/>
+            <w:tcMar>
+              <w:top w:w="100" w:type="dxa"/>
+              <w:left w:w="100" w:type="dxa"/>
+              <w:bottom w:w="100" w:type="dxa"/>
+              <w:right w:w="100" w:type="dxa"/>
+            </w:tcMar>
+          </w:tcPr>
+          <w:p>
+            <w:pPr>
+              <w:tabs>
+                <w:tab w:val="left" w:pos="5033"/>
+              </w:tabs>
+              <w:rPr>
+                <w:noProof/>
+              </w:rPr>
+            </w:pPr>
+            <w:r>
+              <w:rPr>
+                <w:noProof/>
+              </w:rPr>
+              <w:drawing>
+                <wp:anchor distT="0" distB="0" distL="114300" distR="114300" simplePos="0" relativeHeight="251659264" behindDoc="0" locked="0" layoutInCell="1" allowOverlap="1" wp14:anchorId="52BB6DB5" wp14:editId="034F1F3F">
+                  <wp:simplePos x="0" y="0"/>
+                  <wp:positionH relativeFrom="column">
+                    <wp:posOffset>489051</wp:posOffset>
+                  </wp:positionH>
+                  <wp:positionV relativeFrom="paragraph">
+                    <wp:posOffset>616</wp:posOffset>
+                  </wp:positionV>
+                  <wp:extent cx="1524000" cy="698500"/>
+                  <wp:effectExtent l="0" t="0" r="0" b="0"/>
+                  <wp:wrapSquare wrapText="bothSides"/>
+                  <wp:docPr id="7" name="Picture 7"/>
+                  <wp:cNvGraphicFramePr>
+                    <a:graphicFrameLocks xmlns:a="http://schemas.openxmlformats.org/drawingml/2006/main" noChangeAspect="1"/>
+                  </wp:cNvGraphicFramePr>
+                  <a:graphic xmlns:a="http://schemas.openxmlformats.org/drawingml/2006/main">
+                    <a:graphicData uri="http://schemas.openxmlformats.org/drawingml/2006/picture">
+                      <pic:pic xmlns:pic="http://schemas.openxmlformats.org/drawingml/2006/picture">
+                        <pic:nvPicPr>
+                          <pic:cNvPr id="7" name="engine.wav" descr="movie::/Users/jlee/Desktop/gf-pa/MyGame/sounds/engine.wav"/>
+                          <pic:cNvPicPr/>
+                        </pic:nvPicPr>
+                        <pic:blipFill>
+                          <a:blip r:embed="rId10">
+                            <a:extLst>
+                              <a:ext uri="{28A0092B-C50C-407E-A947-70E740481C1C}">
+                                <a14:useLocalDpi xmlns:a14="http://schemas.microsoft.com/office/drawing/2010/main" val="0"/>
+                              </a:ext>
+                            </a:extLst>
+                          </a:blip>
+                          <a:stretch>
+                            <a:fillRect/>
+                          </a:stretch>
+                        </pic:blipFill>
+                        <pic:spPr>
+                          <a:xfrm>
+                            <a:off x="0" y="0"/>
+                            <a:ext cx="1524000" cy="698500"/>
+                          </a:xfrm>
+                          <a:prstGeom prst="rect">
+                            <a:avLst/>
+                          </a:prstGeom>
+                        </pic:spPr>
+                      </pic:pic>
+                    </a:graphicData>
+                  </a:graphic>
+                </wp:anchor>
+              </w:drawing>
+            </w:r>
+          </w:p>
+        </w:tc>
+        <w:tc>
+          <w:tcPr>
+            <w:tcW w:w="6887" w:type="dxa"/>
+            <w:tcBorders>
+              <w:top w:val="single" w:sz="8" w:space="0" w:color="000000"/>
+              <w:left w:val="single" w:sz="8" w:space="0" w:color="000000"/>
+              <w:bottom w:val="single" w:sz="8" w:space="0" w:color="000000"/>
+              <w:right w:val="single" w:sz="8" w:space="0" w:color="000000"/>
+            </w:tcBorders>
+            <w:shd w:val="clear" w:color="auto" w:fill="auto"/>
+            <w:tcMar>
+              <w:top w:w="100" w:type="dxa"/>
+              <w:left w:w="100" w:type="dxa"/>
+              <w:bottom w:w="100" w:type="dxa"/>
+              <w:right w:w="100" w:type="dxa"/>
+            </w:tcMar>
+            <w:vAlign w:val="center"/>
+          </w:tcPr>
+          <w:p>
+            <w:pPr>
+              <w:rPr>
+                <w:lang w:val="en-CA" w:eastAsia="ko-KR"/>
+              </w:rPr>
+            </w:pPr>
+            <w:hyperlink r:id="rId11" w:history="1">
+              <w:r>
+                <w:rPr>
+                  <w:rStyle w:val="Hyperlink"/>
+                </w:rPr>
+                <w:t>http://bbcsfx.acropolis.org.uk/?q=tank</w:t>
+              </w:r>
+            </w:hyperlink>
+          </w:p>
+          <w:p/>
+        </w:tc>
+      </w:tr>
+      <w:tr>
+        <w:tblPrEx>
+          <w:shd w:val="clear" w:color="auto" w:fill="auto"/>
+        </w:tblPrEx>
+        <w:trPr>
+          <w:trHeight w:val="300"/>
+        </w:trPr>
+        <w:tc>
+          <w:tcPr>
+            <w:tcW w:w="6989" w:type="dxa"/>
+            <w:tcBorders>
+              <w:top w:val="single" w:sz="8" w:space="0" w:color="000000"/>
+              <w:left w:val="single" w:sz="8" w:space="0" w:color="000000"/>
+              <w:bottom w:val="single" w:sz="8" w:space="0" w:color="000000"/>
+              <w:right w:val="single" w:sz="8" w:space="0" w:color="000000"/>
+            </w:tcBorders>
+            <w:shd w:val="clear" w:color="auto" w:fill="auto"/>
+            <w:tcMar>
+              <w:top w:w="100" w:type="dxa"/>
+              <w:left w:w="100" w:type="dxa"/>
+              <w:bottom w:w="100" w:type="dxa"/>
+              <w:right w:w="100" w:type="dxa"/>
+            </w:tcMar>
+          </w:tcPr>
+          <w:p>
+            <w:pPr>
+              <w:tabs>
+                <w:tab w:val="left" w:pos="5033"/>
+              </w:tabs>
+              <w:rPr>
+                <w:noProof/>
+              </w:rPr>
+            </w:pPr>
+            <w:r>
+              <w:rPr>
+                <w:noProof/>
+              </w:rPr>
+              <w:drawing>
+                <wp:anchor distT="0" distB="0" distL="114300" distR="114300" simplePos="0" relativeHeight="251660288" behindDoc="0" locked="0" layoutInCell="1" allowOverlap="1" wp14:anchorId="10B406C6" wp14:editId="53438D24">
+                  <wp:simplePos x="0" y="0"/>
+                  <wp:positionH relativeFrom="column">
+                    <wp:posOffset>489026</wp:posOffset>
+                  </wp:positionH>
+                  <wp:positionV relativeFrom="paragraph">
+                    <wp:posOffset>0</wp:posOffset>
+                  </wp:positionV>
+                  <wp:extent cx="1524000" cy="698500"/>
+                  <wp:effectExtent l="0" t="0" r="0" b="0"/>
+                  <wp:wrapSquare wrapText="bothSides"/>
+                  <wp:docPr id="8" name="Picture 8"/>
+                  <wp:cNvGraphicFramePr>
+                    <a:graphicFrameLocks xmlns:a="http://schemas.openxmlformats.org/drawingml/2006/main" noChangeAspect="1"/>
+                  </wp:cNvGraphicFramePr>
+                  <a:graphic xmlns:a="http://schemas.openxmlformats.org/drawingml/2006/main">
+                    <a:graphicData uri="http://schemas.openxmlformats.org/drawingml/2006/picture">
+                      <pic:pic xmlns:pic="http://schemas.openxmlformats.org/drawingml/2006/picture">
+                        <pic:nvPicPr>
+                          <pic:cNvPr id="8" name="Explosion.wav" descr="movie::/Users/jlee/Desktop/gf-pa/MyGame/sounds/Explosion.wav"/>
+                          <pic:cNvPicPr/>
+                        </pic:nvPicPr>
+                        <pic:blipFill>
+                          <a:blip r:embed="rId10">
+                            <a:extLst>
+                              <a:ext uri="{28A0092B-C50C-407E-A947-70E740481C1C}">
+                                <a14:useLocalDpi xmlns:a14="http://schemas.microsoft.com/office/drawing/2010/main" val="0"/>
+                              </a:ext>
+                            </a:extLst>
+                          </a:blip>
+                          <a:stretch>
+                            <a:fillRect/>
+                          </a:stretch>
+                        </pic:blipFill>
+                        <pic:spPr>
+                          <a:xfrm>
+                            <a:off x="0" y="0"/>
+                            <a:ext cx="1524000" cy="698500"/>
+                          </a:xfrm>
+                          <a:prstGeom prst="rect">
+                            <a:avLst/>
+                          </a:prstGeom>
+                        </pic:spPr>
+                      </pic:pic>
+                    </a:graphicData>
+                  </a:graphic>
+                </wp:anchor>
+              </w:drawing>
+            </w:r>
+          </w:p>
+        </w:tc>
+        <w:tc>
+          <w:tcPr>
+            <w:tcW w:w="6887" w:type="dxa"/>
+            <w:tcBorders>
+              <w:top w:val="single" w:sz="8" w:space="0" w:color="000000"/>
+              <w:left w:val="single" w:sz="8" w:space="0" w:color="000000"/>
+              <w:bottom w:val="single" w:sz="8" w:space="0" w:color="000000"/>
+              <w:right w:val="single" w:sz="8" w:space="0" w:color="000000"/>
+            </w:tcBorders>
+            <w:shd w:val="clear" w:color="auto" w:fill="auto"/>
+            <w:tcMar>
+              <w:top w:w="100" w:type="dxa"/>
+              <w:left w:w="100" w:type="dxa"/>
+              <w:bottom w:w="100" w:type="dxa"/>
+              <w:right w:w="100" w:type="dxa"/>
+            </w:tcMar>
+            <w:vAlign w:val="center"/>
+          </w:tcPr>
+          <w:p>
+            <w:pPr>
+              <w:rPr>
+                <w:lang w:val="en-CA" w:eastAsia="ko-KR"/>
+              </w:rPr>
+            </w:pPr>
+            <w:hyperlink r:id="rId12" w:history="1">
+              <w:r>
+                <w:rPr>
+                  <w:rStyle w:val="Hyperlink"/>
+                </w:rPr>
+                <w:t>http://bbcsfx.acropolis.org.uk/?q=tank</w:t>
+              </w:r>
+            </w:hyperlink>
+          </w:p>
           <w:p/>
         </w:tc>
       </w:tr>
@@ -441,14 +767,16 @@
         <w:pStyle w:val="Body"/>
         <w:spacing w:after="160" w:line="312" w:lineRule="auto"/>
       </w:pPr>
+      <w:bookmarkStart w:id="0" w:name="_GoBack"/>
+      <w:bookmarkEnd w:id="0"/>
     </w:p>
     <w:sectPr>
-      <w:headerReference w:type="even" r:id="rId8"/>
-      <w:headerReference w:type="default" r:id="rId9"/>
-      <w:footerReference w:type="even" r:id="rId10"/>
-      <w:footerReference w:type="default" r:id="rId11"/>
-      <w:headerReference w:type="first" r:id="rId12"/>
-      <w:footerReference w:type="first" r:id="rId13"/>
+      <w:headerReference w:type="even" r:id="rId13"/>
+      <w:headerReference w:type="default" r:id="rId14"/>
+      <w:footerReference w:type="even" r:id="rId15"/>
+      <w:footerReference w:type="default" r:id="rId16"/>
+      <w:headerReference w:type="first" r:id="rId17"/>
+      <w:footerReference w:type="first" r:id="rId18"/>
       <w:pgSz w:w="15840" w:h="12240" w:orient="landscape"/>
       <w:pgMar w:top="1440" w:right="640" w:bottom="1440" w:left="600" w:header="720" w:footer="864" w:gutter="0"/>
       <w:cols w:space="720"/>
@@ -505,13 +833,7 @@
         <w:lang w:val="da-DK"/>
       </w:rPr>
       <w:tab/>
-      <w:t>Asset Tracking</w:t>
-    </w:r>
-    <w:r>
-      <w:rPr>
-        <w:lang w:val="da-DK"/>
-      </w:rPr>
-      <w:t xml:space="preserve"> Form</w:t>
+      <w:t>Asset Tracking Form</w:t>
     </w:r>
     <w:r>
       <w:rPr>
@@ -611,8 +933,6 @@
     </w:r>
     <w:r>
       <w:tab/>
-    </w:r>
-    <w:r>
       <w:t>Name: _______________________________</w:t>
     </w:r>
   </w:p>
@@ -1080,6 +1400,7 @@
   <w:style w:type="character" w:default="1" w:styleId="DefaultParagraphFont">
     <w:name w:val="Default Paragraph Font"/>
     <w:uiPriority w:val="1"/>
+    <w:semiHidden/>
     <w:unhideWhenUsed/>
   </w:style>
   <w:style w:type="table" w:default="1" w:styleId="TableNormal">
@@ -1211,6 +1532,18 @@
     <w:rPr>
       <w:color w:val="605E5C"/>
       <w:shd w:val="clear" w:color="auto" w:fill="E1DFDD"/>
+    </w:rPr>
+  </w:style>
+  <w:style w:type="character" w:styleId="FollowedHyperlink">
+    <w:name w:val="FollowedHyperlink"/>
+    <w:basedOn w:val="DefaultParagraphFont"/>
+    <w:uiPriority w:val="99"/>
+    <w:semiHidden/>
+    <w:unhideWhenUsed/>
+    <w:rsid w:val="00C10DB8"/>
+    <w:rPr>
+      <w:color w:val="FF00FF" w:themeColor="followedHyperlink"/>
+      <w:u w:val="single"/>
     </w:rPr>
   </w:style>
 </w:styles>

</xml_diff>